<commit_message>
this is 2'nd day commit
</commit_message>
<xml_diff>
--- a/Git and GitHub imp command.docx
+++ b/Git and GitHub imp command.docx
@@ -25,22 +25,32 @@
         </w:rPr>
         <w:t>https://github.com/lomteananta/git_github-jenkins.git</w:t>
       </w:r>
+    </w:p>
+    <w:p>
+      <w:pPr>
+        <w:shd w:val="clear" w:color="auto" w:fill="FFFFFF"/>
+        <w:spacing w:after="0" w:line="240" w:lineRule="auto"/>
+        <w:outlineLvl w:val="2"/>
+        <w:rPr>
+          <w:rFonts w:eastAsia="Times New Roman" w:cs="Arial"/>
+          <w:b/>
+          <w:bCs/>
+          <w:color w:val="3A3A3A"/>
+          <w:lang w:eastAsia="en-IN"/>
+        </w:rPr>
+      </w:pPr>
+      <w:r>
+        <w:rPr>
+          <w:rFonts w:eastAsia="Times New Roman" w:cs="Arial"/>
+          <w:b/>
+          <w:bCs/>
+          <w:color w:val="3A3A3A"/>
+          <w:lang w:eastAsia="en-IN"/>
+        </w:rPr>
+        <w:t xml:space="preserve"> </w:t>
+      </w:r>
       <w:bookmarkStart w:id="0" w:name="_GoBack"/>
       <w:bookmarkEnd w:id="0"/>
-    </w:p>
-    <w:p>
-      <w:pPr>
-        <w:shd w:val="clear" w:color="auto" w:fill="FFFFFF"/>
-        <w:spacing w:after="0" w:line="240" w:lineRule="auto"/>
-        <w:outlineLvl w:val="2"/>
-        <w:rPr>
-          <w:rFonts w:eastAsia="Times New Roman" w:cs="Arial"/>
-          <w:b/>
-          <w:bCs/>
-          <w:color w:val="3A3A3A"/>
-          <w:lang w:eastAsia="en-IN"/>
-        </w:rPr>
-      </w:pPr>
       <w:r>
         <w:rPr>
           <w:rFonts w:eastAsia="Times New Roman" w:cs="Arial"/>

</xml_diff>

<commit_message>
Revert "this is 2'nd day commit"
This reverts commit 278bebfc92e9a7ecfcd3875ec084ffb1951d75e2.
</commit_message>
<xml_diff>
--- a/Git and GitHub imp command.docx
+++ b/Git and GitHub imp command.docx
@@ -25,32 +25,22 @@
         </w:rPr>
         <w:t>https://github.com/lomteananta/git_github-jenkins.git</w:t>
       </w:r>
-    </w:p>
-    <w:p>
-      <w:pPr>
-        <w:shd w:val="clear" w:color="auto" w:fill="FFFFFF"/>
-        <w:spacing w:after="0" w:line="240" w:lineRule="auto"/>
-        <w:outlineLvl w:val="2"/>
-        <w:rPr>
-          <w:rFonts w:eastAsia="Times New Roman" w:cs="Arial"/>
-          <w:b/>
-          <w:bCs/>
-          <w:color w:val="3A3A3A"/>
-          <w:lang w:eastAsia="en-IN"/>
-        </w:rPr>
-      </w:pPr>
-      <w:r>
-        <w:rPr>
-          <w:rFonts w:eastAsia="Times New Roman" w:cs="Arial"/>
-          <w:b/>
-          <w:bCs/>
-          <w:color w:val="3A3A3A"/>
-          <w:lang w:eastAsia="en-IN"/>
-        </w:rPr>
-        <w:t xml:space="preserve"> </w:t>
-      </w:r>
       <w:bookmarkStart w:id="0" w:name="_GoBack"/>
       <w:bookmarkEnd w:id="0"/>
+    </w:p>
+    <w:p>
+      <w:pPr>
+        <w:shd w:val="clear" w:color="auto" w:fill="FFFFFF"/>
+        <w:spacing w:after="0" w:line="240" w:lineRule="auto"/>
+        <w:outlineLvl w:val="2"/>
+        <w:rPr>
+          <w:rFonts w:eastAsia="Times New Roman" w:cs="Arial"/>
+          <w:b/>
+          <w:bCs/>
+          <w:color w:val="3A3A3A"/>
+          <w:lang w:eastAsia="en-IN"/>
+        </w:rPr>
+      </w:pPr>
       <w:r>
         <w:rPr>
           <w:rFonts w:eastAsia="Times New Roman" w:cs="Arial"/>

</xml_diff>